<commit_message>
Progress for 21-06-2022 updated.
</commit_message>
<xml_diff>
--- a/resources/progressNotes.docx
+++ b/resources/progressNotes.docx
@@ -24,7 +24,10 @@
         </w:numPr>
       </w:pPr>
       <w:r>
-        <w:t xml:space="preserve">Problem statement narrowed down on </w:t>
+        <w:t>Pro</w:t>
+      </w:r>
+      <w:r>
+        <w:t>blem statement narrowed down on.</w:t>
       </w:r>
     </w:p>
     <w:p>
@@ -36,7 +39,18 @@
         </w:numPr>
       </w:pPr>
       <w:r>
-        <w:t>Threat level factors considered : object orientation &amp; angle, relative speed &amp; displacement of the obstacle, (maybe the likelihood of erratic behaviour)</w:t>
+        <w:t xml:space="preserve">Threat level factors </w:t>
+      </w:r>
+      <w:proofErr w:type="gramStart"/>
+      <w:r>
+        <w:t>considered :</w:t>
+      </w:r>
+      <w:proofErr w:type="gramEnd"/>
+      <w:r>
+        <w:t xml:space="preserve"> object orientation &amp; angle, relative speed &amp; displacement of the obstacle, (maybe the likelihood of erratic behaviour)</w:t>
+      </w:r>
+      <w:r>
+        <w:t>.</w:t>
       </w:r>
     </w:p>
     <w:p>
@@ -114,6 +128,9 @@
       <w:r>
         <w:t xml:space="preserve"> repo</w:t>
       </w:r>
+      <w:r>
+        <w:t>.</w:t>
+      </w:r>
     </w:p>
     <w:p>
       <w:pPr>
@@ -126,6 +143,9 @@
       <w:r>
         <w:t>Record decisions for paper writing</w:t>
       </w:r>
+      <w:r>
+        <w:t>.</w:t>
+      </w:r>
     </w:p>
     <w:p>
       <w:pPr>
@@ -136,7 +156,10 @@
         </w:numPr>
       </w:pPr>
       <w:r>
-        <w:t xml:space="preserve">Have </w:t>
+        <w:t>Hav</w:t>
+      </w:r>
+      <w:r>
+        <w:t xml:space="preserve">e </w:t>
       </w:r>
       <w:proofErr w:type="spellStart"/>
       <w:r>
@@ -144,7 +167,7 @@
       </w:r>
       <w:proofErr w:type="spellEnd"/>
       <w:r>
-        <w:t xml:space="preserve"> to speed up coding </w:t>
+        <w:t xml:space="preserve"> to speed up coding.</w:t>
       </w:r>
     </w:p>
     <w:p>
@@ -166,6 +189,9 @@
       <w:r>
         <w:t>Found the angle of orientation from quaternion but only from 0 to 180</w:t>
       </w:r>
+      <w:r>
+        <w:t>.</w:t>
+      </w:r>
     </w:p>
     <w:p>
       <w:pPr>
@@ -176,8 +202,23 @@
         </w:numPr>
       </w:pPr>
       <w:r>
+        <w:t>Angle measurement taken from 0 degrees (left facing, user perspective) to 180 degrees (right facing, user perspective) but is only accurate from 30 to 160 degrees for reasons not ascertained yet.</w:t>
+      </w:r>
+    </w:p>
+    <w:p>
+      <w:pPr>
+        <w:pStyle w:val="ListParagraph"/>
+        <w:numPr>
+          <w:ilvl w:val="0"/>
+          <w:numId w:val="1"/>
+        </w:numPr>
+      </w:pPr>
+      <w:r>
         <w:t>Working on a method to detect a face to determine if the subject is front or back facing</w:t>
       </w:r>
+      <w:r>
+        <w:t>.</w:t>
+      </w:r>
     </w:p>
     <w:p>
       <w:pPr>
@@ -192,14 +233,44 @@
       </w:r>
       <w:proofErr w:type="spellStart"/>
       <w:r>
-        <w:t>haar</w:t>
+        <w:t>H</w:t>
+      </w:r>
+      <w:r>
+        <w:t>aar</w:t>
       </w:r>
       <w:proofErr w:type="spellEnd"/>
       <w:r>
         <w:t xml:space="preserve"> cascades for the same due to failure in different lighting</w:t>
+      </w:r>
+      <w:r>
+        <w:t>.</w:t>
+      </w:r>
+    </w:p>
+    <w:p>
+      <w:pPr>
+        <w:pStyle w:val="ListParagraph"/>
+        <w:numPr>
+          <w:ilvl w:val="0"/>
+          <w:numId w:val="1"/>
+        </w:numPr>
+      </w:pPr>
+      <w:r>
+        <w:t>Ditched face detection altogether in favour of direction of motion (potential edge case – people walking backwards for some reason).</w:t>
       </w:r>
       <w:bookmarkStart w:id="0" w:name="_GoBack"/>
       <w:bookmarkEnd w:id="0"/>
+    </w:p>
+    <w:p>
+      <w:pPr>
+        <w:pStyle w:val="ListParagraph"/>
+        <w:numPr>
+          <w:ilvl w:val="0"/>
+          <w:numId w:val="1"/>
+        </w:numPr>
+      </w:pPr>
+      <w:r>
+        <w:t>Ditched stereo approach and currently considering in frame speed, displacement from centre and percentage of Y axis covered by target pedestrian.</w:t>
+      </w:r>
     </w:p>
     <w:sectPr>
       <w:pgSz w:w="11906" w:h="16838"/>

</xml_diff>